<commit_message>
Update to recent sablon-version with markdown support.
Word-templates are also updated with embedded list-styles and custom paragraph
styles.
</commit_message>
<xml_diff>
--- a/opengever/setup/profiles/empty_templates/opengever_content/templates/protokoll.docx
+++ b/opengever/setup/profiles/empty_templates/opengever_content/templates/protokoll.docx
@@ -725,6 +725,8 @@
               </w:rPr>
               <w:fldChar w:fldCharType="end"/>
             </w:r>
+            <w:bookmarkStart w:id="0" w:name="_GoBack"/>
+            <w:bookmarkEnd w:id="0"/>
           </w:p>
         </w:tc>
       </w:tr>
@@ -1017,11 +1019,6 @@
         <w:tabs>
           <w:tab w:val="left" w:pos="1843"/>
         </w:tabs>
-      </w:pPr>
-    </w:p>
-    <w:p>
-      <w:pPr>
-        <w:jc w:val="both"/>
       </w:pPr>
     </w:p>
     <w:p>
@@ -1708,8 +1705,6 @@
         <w:fldChar w:fldCharType="end"/>
       </w:r>
     </w:p>
-    <w:bookmarkStart w:id="0" w:name="_GoBack"/>
-    <w:bookmarkEnd w:id="0"/>
     <w:p>
       <w:pPr>
         <w:jc w:val="both"/>
@@ -1730,21 +1725,7 @@
           <w:rFonts w:cs="Arial"/>
           <w:szCs w:val="22"/>
         </w:rPr>
-        <w:instrText xml:space="preserve"> MERGEFIELD agenda_item.legal_basis:</w:instrText>
-      </w:r>
-      <w:r>
-        <w:rPr>
-          <w:rFonts w:cs="Arial"/>
-          <w:szCs w:val="22"/>
-        </w:rPr>
-        <w:instrText>endI</w:instrText>
-      </w:r>
-      <w:r>
-        <w:rPr>
-          <w:rFonts w:cs="Arial"/>
-          <w:szCs w:val="22"/>
-        </w:rPr>
-        <w:instrText xml:space="preserve">f \* MERGEFORMAT </w:instrText>
+        <w:instrText xml:space="preserve"> MERGEFIELD agenda_item.legal_basis:endIf \* MERGEFORMAT </w:instrText>
       </w:r>
       <w:r>
         <w:rPr>
@@ -3602,6 +3583,265 @@
 <file path=word/numbering.xml><?xml version="1.0" encoding="utf-8"?>
 <w:numbering xmlns:wpc="http://schemas.microsoft.com/office/word/2010/wordprocessingCanvas" xmlns:mo="http://schemas.microsoft.com/office/mac/office/2008/main" xmlns:mc="http://schemas.openxmlformats.org/markup-compatibility/2006" xmlns:mv="urn:schemas-microsoft-com:mac:vml" xmlns:o="urn:schemas-microsoft-com:office:office" xmlns:r="http://schemas.openxmlformats.org/officeDocument/2006/relationships" xmlns:m="http://schemas.openxmlformats.org/officeDocument/2006/math" xmlns:v="urn:schemas-microsoft-com:vml" xmlns:wp14="http://schemas.microsoft.com/office/word/2010/wordprocessingDrawing" xmlns:wp="http://schemas.openxmlformats.org/drawingml/2006/wordprocessingDrawing" xmlns:w10="urn:schemas-microsoft-com:office:word" xmlns:w="http://schemas.openxmlformats.org/wordprocessingml/2006/main" xmlns:w14="http://schemas.microsoft.com/office/word/2010/wordml" xmlns:wpg="http://schemas.microsoft.com/office/word/2010/wordprocessingGroup" xmlns:wpi="http://schemas.microsoft.com/office/word/2010/wordprocessingInk" xmlns:wne="http://schemas.microsoft.com/office/word/2006/wordml" xmlns:wps="http://schemas.microsoft.com/office/word/2010/wordprocessingShape" mc:Ignorable="w14 wp14">
   <w:abstractNum w:abstractNumId="0">
+    <w:nsid w:val="FFFFFF1D"/>
+    <w:multiLevelType w:val="multilevel"/>
+    <w:tmpl w:val="836C3460"/>
+    <w:lvl w:ilvl="0">
+      <w:start w:val="1"/>
+      <w:numFmt w:val="bullet"/>
+      <w:lvlText w:val=""/>
+      <w:lvlJc w:val="left"/>
+      <w:pPr>
+        <w:tabs>
+          <w:tab w:val="num" w:pos="0"/>
+        </w:tabs>
+        <w:ind w:left="0" w:firstLine="0"/>
+      </w:pPr>
+      <w:rPr>
+        <w:rFonts w:ascii="Symbol" w:hAnsi="Symbol" w:hint="default"/>
+      </w:rPr>
+    </w:lvl>
+    <w:lvl w:ilvl="1">
+      <w:start w:val="1"/>
+      <w:numFmt w:val="bullet"/>
+      <w:lvlText w:val=""/>
+      <w:lvlJc w:val="left"/>
+      <w:pPr>
+        <w:tabs>
+          <w:tab w:val="num" w:pos="720"/>
+        </w:tabs>
+        <w:ind w:left="1080" w:hanging="360"/>
+      </w:pPr>
+      <w:rPr>
+        <w:rFonts w:ascii="Symbol" w:hAnsi="Symbol" w:hint="default"/>
+      </w:rPr>
+    </w:lvl>
+    <w:lvl w:ilvl="2">
+      <w:start w:val="1"/>
+      <w:numFmt w:val="bullet"/>
+      <w:lvlText w:val="o"/>
+      <w:lvlJc w:val="left"/>
+      <w:pPr>
+        <w:tabs>
+          <w:tab w:val="num" w:pos="1440"/>
+        </w:tabs>
+        <w:ind w:left="1800" w:hanging="360"/>
+      </w:pPr>
+      <w:rPr>
+        <w:rFonts w:ascii="Courier New" w:hAnsi="Courier New" w:hint="default"/>
+      </w:rPr>
+    </w:lvl>
+    <w:lvl w:ilvl="3">
+      <w:start w:val="1"/>
+      <w:numFmt w:val="bullet"/>
+      <w:lvlText w:val=""/>
+      <w:lvlJc w:val="left"/>
+      <w:pPr>
+        <w:tabs>
+          <w:tab w:val="num" w:pos="2160"/>
+        </w:tabs>
+        <w:ind w:left="2520" w:hanging="360"/>
+      </w:pPr>
+      <w:rPr>
+        <w:rFonts w:ascii="Wingdings" w:hAnsi="Wingdings" w:hint="default"/>
+      </w:rPr>
+    </w:lvl>
+    <w:lvl w:ilvl="4">
+      <w:start w:val="1"/>
+      <w:numFmt w:val="bullet"/>
+      <w:lvlText w:val=""/>
+      <w:lvlJc w:val="left"/>
+      <w:pPr>
+        <w:tabs>
+          <w:tab w:val="num" w:pos="2880"/>
+        </w:tabs>
+        <w:ind w:left="3240" w:hanging="360"/>
+      </w:pPr>
+      <w:rPr>
+        <w:rFonts w:ascii="Wingdings" w:hAnsi="Wingdings" w:hint="default"/>
+      </w:rPr>
+    </w:lvl>
+    <w:lvl w:ilvl="5">
+      <w:start w:val="1"/>
+      <w:numFmt w:val="bullet"/>
+      <w:lvlText w:val=""/>
+      <w:lvlJc w:val="left"/>
+      <w:pPr>
+        <w:tabs>
+          <w:tab w:val="num" w:pos="3600"/>
+        </w:tabs>
+        <w:ind w:left="3960" w:hanging="360"/>
+      </w:pPr>
+      <w:rPr>
+        <w:rFonts w:ascii="Symbol" w:hAnsi="Symbol" w:hint="default"/>
+      </w:rPr>
+    </w:lvl>
+    <w:lvl w:ilvl="6">
+      <w:start w:val="1"/>
+      <w:numFmt w:val="bullet"/>
+      <w:lvlText w:val="o"/>
+      <w:lvlJc w:val="left"/>
+      <w:pPr>
+        <w:tabs>
+          <w:tab w:val="num" w:pos="4320"/>
+        </w:tabs>
+        <w:ind w:left="4680" w:hanging="360"/>
+      </w:pPr>
+      <w:rPr>
+        <w:rFonts w:ascii="Courier New" w:hAnsi="Courier New" w:hint="default"/>
+      </w:rPr>
+    </w:lvl>
+    <w:lvl w:ilvl="7">
+      <w:start w:val="1"/>
+      <w:numFmt w:val="bullet"/>
+      <w:lvlText w:val=""/>
+      <w:lvlJc w:val="left"/>
+      <w:pPr>
+        <w:tabs>
+          <w:tab w:val="num" w:pos="5040"/>
+        </w:tabs>
+        <w:ind w:left="5400" w:hanging="360"/>
+      </w:pPr>
+      <w:rPr>
+        <w:rFonts w:ascii="Wingdings" w:hAnsi="Wingdings" w:hint="default"/>
+      </w:rPr>
+    </w:lvl>
+    <w:lvl w:ilvl="8">
+      <w:start w:val="1"/>
+      <w:numFmt w:val="bullet"/>
+      <w:lvlText w:val=""/>
+      <w:lvlJc w:val="left"/>
+      <w:pPr>
+        <w:tabs>
+          <w:tab w:val="num" w:pos="5760"/>
+        </w:tabs>
+        <w:ind w:left="6120" w:hanging="360"/>
+      </w:pPr>
+      <w:rPr>
+        <w:rFonts w:ascii="Wingdings" w:hAnsi="Wingdings" w:hint="default"/>
+      </w:rPr>
+    </w:lvl>
+  </w:abstractNum>
+  <w:abstractNum w:abstractNumId="1">
+    <w:nsid w:val="FFFFFF80"/>
+    <w:multiLevelType w:val="singleLevel"/>
+    <w:tmpl w:val="BDAE3378"/>
+    <w:lvl w:ilvl="0">
+      <w:start w:val="1"/>
+      <w:numFmt w:val="bullet"/>
+      <w:lvlText w:val=""/>
+      <w:lvlJc w:val="left"/>
+      <w:pPr>
+        <w:tabs>
+          <w:tab w:val="num" w:pos="1492"/>
+        </w:tabs>
+        <w:ind w:left="1492" w:hanging="360"/>
+      </w:pPr>
+      <w:rPr>
+        <w:rFonts w:ascii="Symbol" w:hAnsi="Symbol" w:hint="default"/>
+      </w:rPr>
+    </w:lvl>
+  </w:abstractNum>
+  <w:abstractNum w:abstractNumId="2">
+    <w:nsid w:val="FFFFFF81"/>
+    <w:multiLevelType w:val="singleLevel"/>
+    <w:tmpl w:val="5EE4C3B6"/>
+    <w:lvl w:ilvl="0">
+      <w:start w:val="1"/>
+      <w:numFmt w:val="bullet"/>
+      <w:lvlText w:val=""/>
+      <w:lvlJc w:val="left"/>
+      <w:pPr>
+        <w:tabs>
+          <w:tab w:val="num" w:pos="1209"/>
+        </w:tabs>
+        <w:ind w:left="1209" w:hanging="360"/>
+      </w:pPr>
+      <w:rPr>
+        <w:rFonts w:ascii="Symbol" w:hAnsi="Symbol" w:hint="default"/>
+      </w:rPr>
+    </w:lvl>
+  </w:abstractNum>
+  <w:abstractNum w:abstractNumId="3">
+    <w:nsid w:val="FFFFFF82"/>
+    <w:multiLevelType w:val="singleLevel"/>
+    <w:tmpl w:val="5BC63B2C"/>
+    <w:lvl w:ilvl="0">
+      <w:start w:val="1"/>
+      <w:numFmt w:val="bullet"/>
+      <w:lvlText w:val=""/>
+      <w:lvlJc w:val="left"/>
+      <w:pPr>
+        <w:tabs>
+          <w:tab w:val="num" w:pos="926"/>
+        </w:tabs>
+        <w:ind w:left="926" w:hanging="360"/>
+      </w:pPr>
+      <w:rPr>
+        <w:rFonts w:ascii="Symbol" w:hAnsi="Symbol" w:hint="default"/>
+      </w:rPr>
+    </w:lvl>
+  </w:abstractNum>
+  <w:abstractNum w:abstractNumId="4">
+    <w:nsid w:val="FFFFFF83"/>
+    <w:multiLevelType w:val="singleLevel"/>
+    <w:tmpl w:val="B728F890"/>
+    <w:lvl w:ilvl="0">
+      <w:start w:val="1"/>
+      <w:numFmt w:val="bullet"/>
+      <w:lvlText w:val=""/>
+      <w:lvlJc w:val="left"/>
+      <w:pPr>
+        <w:tabs>
+          <w:tab w:val="num" w:pos="643"/>
+        </w:tabs>
+        <w:ind w:left="643" w:hanging="360"/>
+      </w:pPr>
+      <w:rPr>
+        <w:rFonts w:ascii="Symbol" w:hAnsi="Symbol" w:hint="default"/>
+      </w:rPr>
+    </w:lvl>
+  </w:abstractNum>
+  <w:abstractNum w:abstractNumId="5">
+    <w:nsid w:val="FFFFFF88"/>
+    <w:multiLevelType w:val="singleLevel"/>
+    <w:tmpl w:val="B7E69874"/>
+    <w:lvl w:ilvl="0">
+      <w:start w:val="1"/>
+      <w:numFmt w:val="decimal"/>
+      <w:pStyle w:val="ListNumber"/>
+      <w:lvlText w:val="%1."/>
+      <w:lvlJc w:val="left"/>
+      <w:pPr>
+        <w:tabs>
+          <w:tab w:val="num" w:pos="360"/>
+        </w:tabs>
+        <w:ind w:left="360" w:hanging="360"/>
+      </w:pPr>
+    </w:lvl>
+  </w:abstractNum>
+  <w:abstractNum w:abstractNumId="6">
+    <w:nsid w:val="FFFFFF89"/>
+    <w:multiLevelType w:val="singleLevel"/>
+    <w:tmpl w:val="5A4A5A7C"/>
+    <w:lvl w:ilvl="0">
+      <w:start w:val="1"/>
+      <w:numFmt w:val="bullet"/>
+      <w:pStyle w:val="ListBullet"/>
+      <w:lvlText w:val=""/>
+      <w:lvlJc w:val="left"/>
+      <w:pPr>
+        <w:tabs>
+          <w:tab w:val="num" w:pos="360"/>
+        </w:tabs>
+        <w:ind w:left="360" w:hanging="360"/>
+      </w:pPr>
+      <w:rPr>
+        <w:rFonts w:ascii="Symbol" w:hAnsi="Symbol" w:hint="default"/>
+      </w:rPr>
+    </w:lvl>
+  </w:abstractNum>
+  <w:abstractNum w:abstractNumId="7">
     <w:nsid w:val="1B5073A5"/>
     <w:multiLevelType w:val="hybridMultilevel"/>
     <w:tmpl w:val="7ED8B2DA"/>
@@ -3717,7 +3957,7 @@
       </w:pPr>
     </w:lvl>
   </w:abstractNum>
-  <w:abstractNum w:abstractNumId="1">
+  <w:abstractNum w:abstractNumId="8">
     <w:nsid w:val="27F77B05"/>
     <w:multiLevelType w:val="hybridMultilevel"/>
     <w:tmpl w:val="C882A6C0"/>
@@ -3830,7 +4070,7 @@
       </w:rPr>
     </w:lvl>
   </w:abstractNum>
-  <w:abstractNum w:abstractNumId="2">
+  <w:abstractNum w:abstractNumId="9">
     <w:nsid w:val="3AAD3C1D"/>
     <w:multiLevelType w:val="hybridMultilevel"/>
     <w:tmpl w:val="AE2C4C02"/>
@@ -3949,7 +4189,206 @@
       </w:pPr>
     </w:lvl>
   </w:abstractNum>
-  <w:abstractNum w:abstractNumId="3">
+  <w:abstractNum w:abstractNumId="10">
+    <w:nsid w:val="44732C3E"/>
+    <w:multiLevelType w:val="hybridMultilevel"/>
+    <w:tmpl w:val="26CA92EE"/>
+    <w:lvl w:ilvl="0" w:tplc="0409000F">
+      <w:start w:val="1"/>
+      <w:numFmt w:val="decimal"/>
+      <w:lvlText w:val="%1."/>
+      <w:lvlJc w:val="left"/>
+      <w:pPr>
+        <w:ind w:left="720" w:hanging="360"/>
+      </w:pPr>
+    </w:lvl>
+    <w:lvl w:ilvl="1" w:tplc="04090019" w:tentative="1">
+      <w:start w:val="1"/>
+      <w:numFmt w:val="lowerLetter"/>
+      <w:lvlText w:val="%2."/>
+      <w:lvlJc w:val="left"/>
+      <w:pPr>
+        <w:ind w:left="1440" w:hanging="360"/>
+      </w:pPr>
+    </w:lvl>
+    <w:lvl w:ilvl="2" w:tplc="0409001B" w:tentative="1">
+      <w:start w:val="1"/>
+      <w:numFmt w:val="lowerRoman"/>
+      <w:lvlText w:val="%3."/>
+      <w:lvlJc w:val="right"/>
+      <w:pPr>
+        <w:ind w:left="2160" w:hanging="180"/>
+      </w:pPr>
+    </w:lvl>
+    <w:lvl w:ilvl="3" w:tplc="0409000F" w:tentative="1">
+      <w:start w:val="1"/>
+      <w:numFmt w:val="decimal"/>
+      <w:lvlText w:val="%4."/>
+      <w:lvlJc w:val="left"/>
+      <w:pPr>
+        <w:ind w:left="2880" w:hanging="360"/>
+      </w:pPr>
+    </w:lvl>
+    <w:lvl w:ilvl="4" w:tplc="04090019" w:tentative="1">
+      <w:start w:val="1"/>
+      <w:numFmt w:val="lowerLetter"/>
+      <w:lvlText w:val="%5."/>
+      <w:lvlJc w:val="left"/>
+      <w:pPr>
+        <w:ind w:left="3600" w:hanging="360"/>
+      </w:pPr>
+    </w:lvl>
+    <w:lvl w:ilvl="5" w:tplc="0409001B" w:tentative="1">
+      <w:start w:val="1"/>
+      <w:numFmt w:val="lowerRoman"/>
+      <w:lvlText w:val="%6."/>
+      <w:lvlJc w:val="right"/>
+      <w:pPr>
+        <w:ind w:left="4320" w:hanging="180"/>
+      </w:pPr>
+    </w:lvl>
+    <w:lvl w:ilvl="6" w:tplc="0409000F" w:tentative="1">
+      <w:start w:val="1"/>
+      <w:numFmt w:val="decimal"/>
+      <w:lvlText w:val="%7."/>
+      <w:lvlJc w:val="left"/>
+      <w:pPr>
+        <w:ind w:left="5040" w:hanging="360"/>
+      </w:pPr>
+    </w:lvl>
+    <w:lvl w:ilvl="7" w:tplc="04090019" w:tentative="1">
+      <w:start w:val="1"/>
+      <w:numFmt w:val="lowerLetter"/>
+      <w:lvlText w:val="%8."/>
+      <w:lvlJc w:val="left"/>
+      <w:pPr>
+        <w:ind w:left="5760" w:hanging="360"/>
+      </w:pPr>
+    </w:lvl>
+    <w:lvl w:ilvl="8" w:tplc="0409001B" w:tentative="1">
+      <w:start w:val="1"/>
+      <w:numFmt w:val="lowerRoman"/>
+      <w:lvlText w:val="%9."/>
+      <w:lvlJc w:val="right"/>
+      <w:pPr>
+        <w:ind w:left="6480" w:hanging="180"/>
+      </w:pPr>
+    </w:lvl>
+  </w:abstractNum>
+  <w:abstractNum w:abstractNumId="11">
+    <w:nsid w:val="61565986"/>
+    <w:multiLevelType w:val="hybridMultilevel"/>
+    <w:tmpl w:val="532C2CDA"/>
+    <w:lvl w:ilvl="0" w:tplc="04090001">
+      <w:start w:val="1"/>
+      <w:numFmt w:val="bullet"/>
+      <w:lvlText w:val=""/>
+      <w:lvlJc w:val="left"/>
+      <w:pPr>
+        <w:ind w:left="720" w:hanging="360"/>
+      </w:pPr>
+      <w:rPr>
+        <w:rFonts w:ascii="Symbol" w:hAnsi="Symbol" w:hint="default"/>
+      </w:rPr>
+    </w:lvl>
+    <w:lvl w:ilvl="1" w:tplc="04090003" w:tentative="1">
+      <w:start w:val="1"/>
+      <w:numFmt w:val="bullet"/>
+      <w:lvlText w:val="o"/>
+      <w:lvlJc w:val="left"/>
+      <w:pPr>
+        <w:ind w:left="1440" w:hanging="360"/>
+      </w:pPr>
+      <w:rPr>
+        <w:rFonts w:ascii="Courier New" w:hAnsi="Courier New" w:hint="default"/>
+      </w:rPr>
+    </w:lvl>
+    <w:lvl w:ilvl="2" w:tplc="04090005" w:tentative="1">
+      <w:start w:val="1"/>
+      <w:numFmt w:val="bullet"/>
+      <w:lvlText w:val=""/>
+      <w:lvlJc w:val="left"/>
+      <w:pPr>
+        <w:ind w:left="2160" w:hanging="360"/>
+      </w:pPr>
+      <w:rPr>
+        <w:rFonts w:ascii="Wingdings" w:hAnsi="Wingdings" w:hint="default"/>
+      </w:rPr>
+    </w:lvl>
+    <w:lvl w:ilvl="3" w:tplc="04090001" w:tentative="1">
+      <w:start w:val="1"/>
+      <w:numFmt w:val="bullet"/>
+      <w:lvlText w:val=""/>
+      <w:lvlJc w:val="left"/>
+      <w:pPr>
+        <w:ind w:left="2880" w:hanging="360"/>
+      </w:pPr>
+      <w:rPr>
+        <w:rFonts w:ascii="Symbol" w:hAnsi="Symbol" w:hint="default"/>
+      </w:rPr>
+    </w:lvl>
+    <w:lvl w:ilvl="4" w:tplc="04090003" w:tentative="1">
+      <w:start w:val="1"/>
+      <w:numFmt w:val="bullet"/>
+      <w:lvlText w:val="o"/>
+      <w:lvlJc w:val="left"/>
+      <w:pPr>
+        <w:ind w:left="3600" w:hanging="360"/>
+      </w:pPr>
+      <w:rPr>
+        <w:rFonts w:ascii="Courier New" w:hAnsi="Courier New" w:hint="default"/>
+      </w:rPr>
+    </w:lvl>
+    <w:lvl w:ilvl="5" w:tplc="04090005" w:tentative="1">
+      <w:start w:val="1"/>
+      <w:numFmt w:val="bullet"/>
+      <w:lvlText w:val=""/>
+      <w:lvlJc w:val="left"/>
+      <w:pPr>
+        <w:ind w:left="4320" w:hanging="360"/>
+      </w:pPr>
+      <w:rPr>
+        <w:rFonts w:ascii="Wingdings" w:hAnsi="Wingdings" w:hint="default"/>
+      </w:rPr>
+    </w:lvl>
+    <w:lvl w:ilvl="6" w:tplc="04090001" w:tentative="1">
+      <w:start w:val="1"/>
+      <w:numFmt w:val="bullet"/>
+      <w:lvlText w:val=""/>
+      <w:lvlJc w:val="left"/>
+      <w:pPr>
+        <w:ind w:left="5040" w:hanging="360"/>
+      </w:pPr>
+      <w:rPr>
+        <w:rFonts w:ascii="Symbol" w:hAnsi="Symbol" w:hint="default"/>
+      </w:rPr>
+    </w:lvl>
+    <w:lvl w:ilvl="7" w:tplc="04090003" w:tentative="1">
+      <w:start w:val="1"/>
+      <w:numFmt w:val="bullet"/>
+      <w:lvlText w:val="o"/>
+      <w:lvlJc w:val="left"/>
+      <w:pPr>
+        <w:ind w:left="5760" w:hanging="360"/>
+      </w:pPr>
+      <w:rPr>
+        <w:rFonts w:ascii="Courier New" w:hAnsi="Courier New" w:hint="default"/>
+      </w:rPr>
+    </w:lvl>
+    <w:lvl w:ilvl="8" w:tplc="04090005" w:tentative="1">
+      <w:start w:val="1"/>
+      <w:numFmt w:val="bullet"/>
+      <w:lvlText w:val=""/>
+      <w:lvlJc w:val="left"/>
+      <w:pPr>
+        <w:ind w:left="6480" w:hanging="360"/>
+      </w:pPr>
+      <w:rPr>
+        <w:rFonts w:ascii="Wingdings" w:hAnsi="Wingdings" w:hint="default"/>
+      </w:rPr>
+    </w:lvl>
+  </w:abstractNum>
+  <w:abstractNum w:abstractNumId="12">
     <w:nsid w:val="76C81864"/>
     <w:multiLevelType w:val="hybridMultilevel"/>
     <w:tmpl w:val="CE02B07C"/>
@@ -4066,15 +4505,45 @@
     </w:lvl>
   </w:abstractNum>
   <w:num w:numId="1">
+    <w:abstractNumId w:val="12"/>
+  </w:num>
+  <w:num w:numId="2">
+    <w:abstractNumId w:val="7"/>
+  </w:num>
+  <w:num w:numId="3">
+    <w:abstractNumId w:val="9"/>
+  </w:num>
+  <w:num w:numId="4">
+    <w:abstractNumId w:val="8"/>
+  </w:num>
+  <w:num w:numId="5">
+    <w:abstractNumId w:val="5"/>
+  </w:num>
+  <w:num w:numId="6">
+    <w:abstractNumId w:val="0"/>
+  </w:num>
+  <w:num w:numId="7">
+    <w:abstractNumId w:val="6"/>
+  </w:num>
+  <w:num w:numId="8">
+    <w:abstractNumId w:val="6"/>
+  </w:num>
+  <w:num w:numId="9">
+    <w:abstractNumId w:val="11"/>
+  </w:num>
+  <w:num w:numId="10">
+    <w:abstractNumId w:val="10"/>
+  </w:num>
+  <w:num w:numId="11">
+    <w:abstractNumId w:val="4"/>
+  </w:num>
+  <w:num w:numId="12">
     <w:abstractNumId w:val="3"/>
   </w:num>
-  <w:num w:numId="2">
-    <w:abstractNumId w:val="0"/>
-  </w:num>
-  <w:num w:numId="3">
+  <w:num w:numId="13">
     <w:abstractNumId w:val="2"/>
   </w:num>
-  <w:num w:numId="4">
+  <w:num w:numId="14">
     <w:abstractNumId w:val="1"/>
   </w:num>
 </w:numbering>
@@ -4105,6 +4574,7 @@
     <w:lsdException w:name="toc 1" w:uiPriority="39"/>
     <w:lsdException w:name="toc 2" w:uiPriority="39"/>
     <w:lsdException w:name="caption" w:qFormat="1"/>
+    <w:lsdException w:name="List Bullet" w:qFormat="1"/>
     <w:lsdException w:name="List Number" w:semiHidden="0" w:unhideWhenUsed="0"/>
     <w:lsdException w:name="List 4" w:semiHidden="0" w:unhideWhenUsed="0"/>
     <w:lsdException w:name="List 5" w:semiHidden="0" w:unhideWhenUsed="0"/>
@@ -4783,6 +5253,7 @@
   <w:style w:type="paragraph" w:styleId="BodyText">
     <w:name w:val="Body Text"/>
     <w:basedOn w:val="Normal"/>
+    <w:link w:val="BodyTextChar"/>
     <w:rsid w:val="008E507E"/>
     <w:rPr>
       <w:rFonts w:cs="Arial"/>
@@ -4920,6 +5391,69 @@
       <w:szCs w:val="18"/>
     </w:rPr>
   </w:style>
+  <w:style w:type="paragraph" w:styleId="ListNumber">
+    <w:name w:val="List Number"/>
+    <w:basedOn w:val="Normal"/>
+    <w:rsid w:val="007F1DFC"/>
+    <w:pPr>
+      <w:numPr>
+        <w:numId w:val="5"/>
+      </w:numPr>
+      <w:spacing w:after="240"/>
+      <w:ind w:left="357" w:hanging="357"/>
+      <w:contextualSpacing/>
+    </w:pPr>
+  </w:style>
+  <w:style w:type="character" w:customStyle="1" w:styleId="BodyTextChar">
+    <w:name w:val="Body Text Char"/>
+    <w:basedOn w:val="DefaultParagraphFont"/>
+    <w:link w:val="BodyText"/>
+    <w:rsid w:val="007F1DFC"/>
+    <w:rPr>
+      <w:rFonts w:ascii="Arial" w:hAnsi="Arial" w:cs="Arial"/>
+      <w:color w:val="0000FF"/>
+      <w:sz w:val="22"/>
+      <w:lang w:val="de-DE"/>
+    </w:rPr>
+  </w:style>
+  <w:style w:type="paragraph" w:styleId="ListParagraph">
+    <w:name w:val="List Paragraph"/>
+    <w:basedOn w:val="Normal"/>
+    <w:uiPriority w:val="34"/>
+    <w:qFormat/>
+    <w:rsid w:val="00D2213F"/>
+    <w:pPr>
+      <w:ind w:left="720"/>
+      <w:contextualSpacing/>
+    </w:pPr>
+  </w:style>
+  <w:style w:type="paragraph" w:styleId="ListBullet">
+    <w:name w:val="List Bullet"/>
+    <w:basedOn w:val="Normal"/>
+    <w:unhideWhenUsed/>
+    <w:qFormat/>
+    <w:rsid w:val="00145FE6"/>
+    <w:pPr>
+      <w:numPr>
+        <w:numId w:val="7"/>
+      </w:numPr>
+      <w:spacing w:after="240"/>
+      <w:ind w:left="357" w:hanging="357"/>
+      <w:contextualSpacing/>
+    </w:pPr>
+  </w:style>
+  <w:style w:type="paragraph" w:customStyle="1" w:styleId="Paragraph">
+    <w:name w:val="Paragraph"/>
+    <w:basedOn w:val="Normal"/>
+    <w:qFormat/>
+    <w:rsid w:val="00234A5B"/>
+    <w:pPr>
+      <w:tabs>
+        <w:tab w:val="left" w:pos="2080"/>
+      </w:tabs>
+      <w:spacing w:after="240"/>
+    </w:pPr>
+  </w:style>
 </w:styles>
 </file>
 
@@ -4948,6 +5482,7 @@
     <w:lsdException w:name="toc 1" w:uiPriority="39"/>
     <w:lsdException w:name="toc 2" w:uiPriority="39"/>
     <w:lsdException w:name="caption" w:qFormat="1"/>
+    <w:lsdException w:name="List Bullet" w:qFormat="1"/>
     <w:lsdException w:name="List Number" w:semiHidden="0" w:unhideWhenUsed="0"/>
     <w:lsdException w:name="List 4" w:semiHidden="0" w:unhideWhenUsed="0"/>
     <w:lsdException w:name="List 5" w:semiHidden="0" w:unhideWhenUsed="0"/>
@@ -5626,6 +6161,7 @@
   <w:style w:type="paragraph" w:styleId="BodyText">
     <w:name w:val="Body Text"/>
     <w:basedOn w:val="Normal"/>
+    <w:link w:val="BodyTextChar"/>
     <w:rsid w:val="008E507E"/>
     <w:rPr>
       <w:rFonts w:cs="Arial"/>
@@ -5762,6 +6298,69 @@
       <w:sz w:val="18"/>
       <w:szCs w:val="18"/>
     </w:rPr>
+  </w:style>
+  <w:style w:type="paragraph" w:styleId="ListNumber">
+    <w:name w:val="List Number"/>
+    <w:basedOn w:val="Normal"/>
+    <w:rsid w:val="007F1DFC"/>
+    <w:pPr>
+      <w:numPr>
+        <w:numId w:val="5"/>
+      </w:numPr>
+      <w:spacing w:after="240"/>
+      <w:ind w:left="357" w:hanging="357"/>
+      <w:contextualSpacing/>
+    </w:pPr>
+  </w:style>
+  <w:style w:type="character" w:customStyle="1" w:styleId="BodyTextChar">
+    <w:name w:val="Body Text Char"/>
+    <w:basedOn w:val="DefaultParagraphFont"/>
+    <w:link w:val="BodyText"/>
+    <w:rsid w:val="007F1DFC"/>
+    <w:rPr>
+      <w:rFonts w:ascii="Arial" w:hAnsi="Arial" w:cs="Arial"/>
+      <w:color w:val="0000FF"/>
+      <w:sz w:val="22"/>
+      <w:lang w:val="de-DE"/>
+    </w:rPr>
+  </w:style>
+  <w:style w:type="paragraph" w:styleId="ListParagraph">
+    <w:name w:val="List Paragraph"/>
+    <w:basedOn w:val="Normal"/>
+    <w:uiPriority w:val="34"/>
+    <w:qFormat/>
+    <w:rsid w:val="00D2213F"/>
+    <w:pPr>
+      <w:ind w:left="720"/>
+      <w:contextualSpacing/>
+    </w:pPr>
+  </w:style>
+  <w:style w:type="paragraph" w:styleId="ListBullet">
+    <w:name w:val="List Bullet"/>
+    <w:basedOn w:val="Normal"/>
+    <w:unhideWhenUsed/>
+    <w:qFormat/>
+    <w:rsid w:val="00145FE6"/>
+    <w:pPr>
+      <w:numPr>
+        <w:numId w:val="7"/>
+      </w:numPr>
+      <w:spacing w:after="240"/>
+      <w:ind w:left="357" w:hanging="357"/>
+      <w:contextualSpacing/>
+    </w:pPr>
+  </w:style>
+  <w:style w:type="paragraph" w:customStyle="1" w:styleId="Paragraph">
+    <w:name w:val="Paragraph"/>
+    <w:basedOn w:val="Normal"/>
+    <w:qFormat/>
+    <w:rsid w:val="00234A5B"/>
+    <w:pPr>
+      <w:tabs>
+        <w:tab w:val="left" w:pos="2080"/>
+      </w:tabs>
+      <w:spacing w:after="240"/>
+    </w:pPr>
   </w:style>
 </w:styles>
 </file>
@@ -6054,7 +6653,7 @@
 </file>
 
 <file path=customXml/itemProps1.xml><?xml version="1.0" encoding="utf-8"?>
-<ds:datastoreItem xmlns:ds="http://schemas.openxmlformats.org/officeDocument/2006/customXml" ds:itemID="{BB94BA15-405E-4E4B-B0DA-88949F40D392}">
+<ds:datastoreItem xmlns:ds="http://schemas.openxmlformats.org/officeDocument/2006/customXml" ds:itemID="{094A9BE6-8450-8143-BB12-09D5D4AD5A5E}">
   <ds:schemaRefs>
     <ds:schemaRef ds:uri="http://schemas.openxmlformats.org/officeDocument/2006/bibliography"/>
   </ds:schemaRefs>

</xml_diff>